<commit_message>
try c++ program, hw2 finished
</commit_message>
<xml_diff>
--- a/homework/hw2/实验报告2_1900011032_周昊天.docx
+++ b/homework/hw2/实验报告2_1900011032_周昊天.docx
@@ -97,29 +97,7 @@
           <w:sz w:val="24"/>
           <w:szCs w:val="24"/>
         </w:rPr>
-        <w:t>实验</w:t>
-      </w:r>
-      <w:proofErr w:type="gramStart"/>
-      <w:r>
-        <w:rPr>
-          <w:rFonts w:ascii="楷体" w:eastAsia="楷体" w:hAnsi="楷体" w:hint="eastAsia"/>
-          <w:b/>
-          <w:bCs/>
-          <w:sz w:val="24"/>
-          <w:szCs w:val="24"/>
-        </w:rPr>
-        <w:t>一</w:t>
-      </w:r>
-      <w:proofErr w:type="gramEnd"/>
-      <w:r>
-        <w:rPr>
-          <w:rFonts w:ascii="楷体" w:eastAsia="楷体" w:hAnsi="楷体" w:hint="eastAsia"/>
-          <w:b/>
-          <w:bCs/>
-          <w:sz w:val="24"/>
-          <w:szCs w:val="24"/>
-        </w:rPr>
-        <w:t>：</w:t>
+        <w:t>实验一：</w:t>
       </w:r>
       <w:r>
         <w:rPr>
@@ -406,7 +384,6 @@
               </w:rPr>
               <w:t xml:space="preserve">移动皇后所在列 </w:t>
             </w:r>
-            <w:proofErr w:type="spellStart"/>
             <w:r>
               <w:rPr>
                 <w:rFonts w:ascii="楷体" w:eastAsia="楷体" w:hAnsi="楷体"/>
@@ -414,7 +391,6 @@
               </w:rPr>
               <w:t>QueensMove</w:t>
             </w:r>
-            <w:proofErr w:type="spellEnd"/>
           </w:p>
         </w:tc>
       </w:tr>
@@ -575,23 +551,7 @@
                 <w:rFonts w:ascii="楷体" w:eastAsia="楷体" w:hAnsi="楷体" w:hint="eastAsia"/>
                 <w:sz w:val="22"/>
               </w:rPr>
-              <w:t>估值函数（若选择算法不是</w:t>
-            </w:r>
-            <w:proofErr w:type="gramStart"/>
-            <w:r>
-              <w:rPr>
-                <w:rFonts w:ascii="楷体" w:eastAsia="楷体" w:hAnsi="楷体" w:hint="eastAsia"/>
-                <w:sz w:val="22"/>
-              </w:rPr>
-              <w:t>轮盘赌则不填</w:t>
-            </w:r>
-            <w:proofErr w:type="gramEnd"/>
-            <w:r>
-              <w:rPr>
-                <w:rFonts w:ascii="楷体" w:eastAsia="楷体" w:hAnsi="楷体" w:hint="eastAsia"/>
-                <w:sz w:val="22"/>
-              </w:rPr>
-              <w:t>此项）</w:t>
+              <w:t>估值函数（若选择算法不是轮盘赌则不填此项）</w:t>
             </w:r>
           </w:p>
         </w:tc>
@@ -1154,7 +1114,6 @@
               </w:rPr>
               <w:t xml:space="preserve">移动皇后所在列 </w:t>
             </w:r>
-            <w:proofErr w:type="spellStart"/>
             <w:r>
               <w:rPr>
                 <w:rFonts w:ascii="楷体" w:eastAsia="楷体" w:hAnsi="楷体"/>
@@ -1162,7 +1121,6 @@
               </w:rPr>
               <w:t>QueensMove</w:t>
             </w:r>
-            <w:proofErr w:type="spellEnd"/>
           </w:p>
         </w:tc>
       </w:tr>
@@ -1456,7 +1414,6 @@
                 <w:sz w:val="22"/>
               </w:rPr>
             </w:pPr>
-            <w:proofErr w:type="spellStart"/>
             <w:r>
               <w:rPr>
                 <w:rFonts w:ascii="楷体" w:eastAsia="楷体" w:hAnsi="楷体"/>
@@ -1464,7 +1421,6 @@
               </w:rPr>
               <w:t>max_conflicts-now_conflicts</w:t>
             </w:r>
-            <w:proofErr w:type="spellEnd"/>
           </w:p>
         </w:tc>
       </w:tr>
@@ -2106,7 +2062,6 @@
         </w:rPr>
         <w:t>5秒内解出的最多皇后数n为：</w:t>
       </w:r>
-      <w:proofErr w:type="gramStart"/>
       <w:r>
         <w:rPr>
           <w:rFonts w:ascii="楷体" w:eastAsia="楷体" w:hAnsi="楷体"/>
@@ -2119,15 +2074,7 @@
           <w:rFonts w:ascii="楷体" w:eastAsia="楷体" w:hAnsi="楷体"/>
           <w:sz w:val="22"/>
         </w:rPr>
-        <w:t>python</w:t>
-      </w:r>
-      <w:proofErr w:type="gramEnd"/>
-      <w:r>
-        <w:rPr>
-          <w:rFonts w:ascii="楷体" w:eastAsia="楷体" w:hAnsi="楷体"/>
-          <w:sz w:val="22"/>
-        </w:rPr>
-        <w:t>:63</w:t>
+        <w:t>python:63</w:t>
       </w:r>
       <w:r>
         <w:rPr>
@@ -2737,23 +2684,7 @@
                 <w:rFonts w:ascii="楷体" w:eastAsia="楷体" w:hAnsi="楷体" w:hint="eastAsia"/>
                 <w:sz w:val="22"/>
               </w:rPr>
-              <w:t>冲突数估值函数（若选择算法不是</w:t>
-            </w:r>
-            <w:proofErr w:type="gramStart"/>
-            <w:r>
-              <w:rPr>
-                <w:rFonts w:ascii="楷体" w:eastAsia="楷体" w:hAnsi="楷体" w:hint="eastAsia"/>
-                <w:sz w:val="22"/>
-              </w:rPr>
-              <w:t>轮盘赌则不填</w:t>
-            </w:r>
-            <w:proofErr w:type="gramEnd"/>
-            <w:r>
-              <w:rPr>
-                <w:rFonts w:ascii="楷体" w:eastAsia="楷体" w:hAnsi="楷体" w:hint="eastAsia"/>
-                <w:sz w:val="22"/>
-              </w:rPr>
-              <w:t>此项）</w:t>
+              <w:t>冲突数估值函数（若选择算法不是轮盘赌则不填此项）</w:t>
             </w:r>
           </w:p>
         </w:tc>
@@ -2829,7 +2760,42 @@
           <w:rFonts w:ascii="楷体" w:eastAsia="楷体" w:hAnsi="楷体"/>
           <w:sz w:val="22"/>
         </w:rPr>
-        <w:t xml:space="preserve"> )</w:t>
+        <w:t xml:space="preserve"> </w:t>
+      </w:r>
+      <w:r>
+        <w:rPr>
+          <w:rFonts w:ascii="楷体" w:eastAsia="楷体" w:hAnsi="楷体" w:hint="eastAsia"/>
+          <w:sz w:val="22"/>
+        </w:rPr>
+        <w:t>C</w:t>
+      </w:r>
+      <w:r>
+        <w:rPr>
+          <w:rFonts w:ascii="楷体" w:eastAsia="楷体" w:hAnsi="楷体"/>
+          <w:sz w:val="22"/>
+        </w:rPr>
+        <w:t>++</w:t>
+      </w:r>
+      <w:r>
+        <w:rPr>
+          <w:rFonts w:ascii="楷体" w:eastAsia="楷体" w:hAnsi="楷体" w:hint="eastAsia"/>
+          <w:sz w:val="22"/>
+        </w:rPr>
+        <w:t>：1</w:t>
+      </w:r>
+      <w:r>
+        <w:rPr>
+          <w:rFonts w:ascii="楷体" w:eastAsia="楷体" w:hAnsi="楷体"/>
+          <w:sz w:val="22"/>
+        </w:rPr>
+        <w:t>3000</w:t>
+      </w:r>
+      <w:r>
+        <w:rPr>
+          <w:rFonts w:ascii="楷体" w:eastAsia="楷体" w:hAnsi="楷体"/>
+          <w:sz w:val="22"/>
+        </w:rPr>
+        <w:t>)</w:t>
       </w:r>
     </w:p>
     <w:p>
@@ -2880,23 +2846,7 @@
           <w:rFonts w:ascii="楷体" w:eastAsia="楷体" w:hAnsi="楷体" w:hint="eastAsia"/>
           <w:sz w:val="22"/>
         </w:rPr>
-        <w:t>变元选择新</w:t>
-      </w:r>
-      <w:proofErr w:type="gramStart"/>
-      <w:r>
-        <w:rPr>
-          <w:rFonts w:ascii="楷体" w:eastAsia="楷体" w:hAnsi="楷体" w:hint="eastAsia"/>
-          <w:sz w:val="22"/>
-        </w:rPr>
-        <w:t>值方式</w:t>
-      </w:r>
-      <w:proofErr w:type="gramEnd"/>
-      <w:r>
-        <w:rPr>
-          <w:rFonts w:ascii="楷体" w:eastAsia="楷体" w:hAnsi="楷体" w:hint="eastAsia"/>
-          <w:sz w:val="22"/>
-        </w:rPr>
-        <w:t>等，</w:t>
+        <w:t>变元选择新值方式等，</w:t>
       </w:r>
       <w:r>
         <w:rPr>
@@ -2944,7 +2894,21 @@
           <w:sz w:val="22"/>
         </w:rPr>
         <w:lastRenderedPageBreak/>
-        <w:t>python，n取1</w:t>
+        <w:t>python</w:t>
+      </w:r>
+      <w:r>
+        <w:rPr>
+          <w:rFonts w:ascii="楷体" w:eastAsia="楷体" w:hAnsi="楷体" w:hint="eastAsia"/>
+          <w:sz w:val="22"/>
+        </w:rPr>
+        <w:t>：</w:t>
+      </w:r>
+      <w:r>
+        <w:rPr>
+          <w:rFonts w:ascii="楷体" w:eastAsia="楷体" w:hAnsi="楷体" w:hint="eastAsia"/>
+          <w:sz w:val="22"/>
+        </w:rPr>
+        <w:t>n取1</w:t>
       </w:r>
       <w:r>
         <w:rPr>
@@ -3004,6 +2968,41 @@
           <w:sz w:val="22"/>
         </w:rPr>
       </w:pPr>
+      <w:r>
+        <w:rPr>
+          <w:rFonts w:ascii="楷体" w:eastAsia="楷体" w:hAnsi="楷体" w:hint="eastAsia"/>
+          <w:sz w:val="22"/>
+        </w:rPr>
+        <w:t>C++：n取1</w:t>
+      </w:r>
+      <w:r>
+        <w:rPr>
+          <w:rFonts w:ascii="楷体" w:eastAsia="楷体" w:hAnsi="楷体"/>
+          <w:sz w:val="22"/>
+        </w:rPr>
+        <w:t>3000</w:t>
+      </w:r>
+      <w:r>
+        <w:rPr>
+          <w:rFonts w:ascii="楷体" w:eastAsia="楷体" w:hAnsi="楷体" w:hint="eastAsia"/>
+          <w:sz w:val="22"/>
+        </w:rPr>
+        <w:t>，用时5</w:t>
+      </w:r>
+      <w:r>
+        <w:rPr>
+          <w:rFonts w:ascii="楷体" w:eastAsia="楷体" w:hAnsi="楷体"/>
+          <w:sz w:val="22"/>
+        </w:rPr>
+        <w:t>.0</w:t>
+      </w:r>
+      <w:r>
+        <w:rPr>
+          <w:rFonts w:ascii="楷体" w:eastAsia="楷体" w:hAnsi="楷体" w:hint="eastAsia"/>
+          <w:sz w:val="22"/>
+        </w:rPr>
+        <w:t>s</w:t>
+      </w:r>
     </w:p>
     <w:p>
       <w:pPr>
@@ -3121,30 +3120,14 @@
           <w:rFonts w:ascii="楷体" w:eastAsia="楷体" w:hAnsi="楷体" w:hint="eastAsia"/>
           <w:sz w:val="22"/>
         </w:rPr>
-        <w:t>文档中的说明，可以通过修改样例代码给出算法的参数，也可以自行实现（限c/</w:t>
-      </w:r>
-      <w:proofErr w:type="spellStart"/>
-      <w:r>
-        <w:rPr>
-          <w:rFonts w:ascii="楷体" w:eastAsia="楷体" w:hAnsi="楷体" w:hint="eastAsia"/>
-          <w:sz w:val="22"/>
-        </w:rPr>
-        <w:t>c</w:t>
-      </w:r>
-      <w:r>
-        <w:rPr>
-          <w:rFonts w:ascii="楷体" w:eastAsia="楷体" w:hAnsi="楷体"/>
-          <w:sz w:val="22"/>
-        </w:rPr>
-        <w:t>++</w:t>
-      </w:r>
-      <w:proofErr w:type="spellEnd"/>
-      <w:r>
-        <w:rPr>
-          <w:rFonts w:ascii="楷体" w:eastAsia="楷体" w:hAnsi="楷体"/>
-          <w:sz w:val="22"/>
-        </w:rPr>
-        <w:t>/</w:t>
+        <w:t>文档中的说明，可以通过修改样例代码给出算法的参数，也可以自行实现（限c/c</w:t>
+      </w:r>
+      <w:r>
+        <w:rPr>
+          <w:rFonts w:ascii="楷体" w:eastAsia="楷体" w:hAnsi="楷体"/>
+          <w:sz w:val="22"/>
+        </w:rPr>
+        <w:t>++/</w:t>
       </w:r>
       <w:r>
         <w:rPr>
@@ -3232,6 +3215,13 @@
         </w:rPr>
         <w:t>自然是最小冲突算法</w:t>
       </w:r>
+      <w:r>
+        <w:rPr>
+          <w:rFonts w:ascii="楷体" w:eastAsia="楷体" w:hAnsi="楷体" w:hint="eastAsia"/>
+          <w:sz w:val="22"/>
+        </w:rPr>
+        <w:t>，同4</w:t>
+      </w:r>
     </w:p>
     <w:p>
       <w:pPr>
@@ -3273,7 +3263,14 @@
           <w:rFonts w:ascii="楷体" w:eastAsia="楷体" w:hAnsi="楷体" w:hint="eastAsia"/>
           <w:sz w:val="22"/>
         </w:rPr>
-        <w:t>与4相同</w:t>
+        <w:t>1</w:t>
+      </w:r>
+      <w:r>
+        <w:rPr>
+          <w:rFonts w:ascii="楷体" w:eastAsia="楷体" w:hAnsi="楷体"/>
+          <w:sz w:val="22"/>
+        </w:rPr>
+        <w:t>3000</w:t>
       </w:r>
       <w:r>
         <w:rPr>
@@ -3326,39 +3323,7 @@
           <w:rFonts w:ascii="楷体" w:eastAsia="楷体" w:hAnsi="楷体" w:hint="eastAsia"/>
           <w:sz w:val="22"/>
         </w:rPr>
-        <w:t>先每行随机位置放皇后，然后</w:t>
-      </w:r>
-      <w:proofErr w:type="gramStart"/>
-      <w:r>
-        <w:rPr>
-          <w:rFonts w:ascii="楷体" w:eastAsia="楷体" w:hAnsi="楷体" w:hint="eastAsia"/>
-          <w:sz w:val="22"/>
-        </w:rPr>
-        <w:t>一</w:t>
-      </w:r>
-      <w:proofErr w:type="gramEnd"/>
-      <w:r>
-        <w:rPr>
-          <w:rFonts w:ascii="楷体" w:eastAsia="楷体" w:hAnsi="楷体" w:hint="eastAsia"/>
-          <w:sz w:val="22"/>
-        </w:rPr>
-        <w:t>行行操作，通过选择算法</w:t>
-      </w:r>
-      <w:proofErr w:type="gramStart"/>
-      <w:r>
-        <w:rPr>
-          <w:rFonts w:ascii="楷体" w:eastAsia="楷体" w:hAnsi="楷体" w:hint="eastAsia"/>
-          <w:sz w:val="22"/>
-        </w:rPr>
-        <w:t>选一行</w:t>
-      </w:r>
-      <w:proofErr w:type="gramEnd"/>
-      <w:r>
-        <w:rPr>
-          <w:rFonts w:ascii="楷体" w:eastAsia="楷体" w:hAnsi="楷体" w:hint="eastAsia"/>
-          <w:sz w:val="22"/>
-        </w:rPr>
-        <w:t>的皇后放在该行冲突最小的地方，不断重复直至没有冲突。有可能找不到解，但实际</w:t>
+        <w:t>先每行随机位置放皇后，然后一行行操作，通过选择算法选一行的皇后放在该行冲突最小的地方，不断重复直至没有冲突。有可能找不到解，但实际</w:t>
       </w:r>
       <w:r>
         <w:rPr>
@@ -3395,7 +3360,7 @@
     <w:p>
       <w:pPr>
         <w:rPr>
-          <w:rFonts w:ascii="楷体" w:eastAsia="楷体" w:hAnsi="楷体" w:hint="eastAsia"/>
+          <w:rFonts w:ascii="楷体" w:eastAsia="楷体" w:hAnsi="楷体"/>
           <w:sz w:val="22"/>
         </w:rPr>
       </w:pPr>
@@ -3477,7 +3442,7 @@
     <w:p>
       <w:pPr>
         <w:rPr>
-          <w:rFonts w:ascii="楷体" w:eastAsia="楷体" w:hAnsi="楷体" w:hint="eastAsia"/>
+          <w:rFonts w:ascii="楷体" w:eastAsia="楷体" w:hAnsi="楷体"/>
           <w:sz w:val="22"/>
         </w:rPr>
       </w:pPr>
@@ -3561,7 +3526,7 @@
     <w:p>
       <w:pPr>
         <w:rPr>
-          <w:rFonts w:ascii="楷体" w:eastAsia="楷体" w:hAnsi="楷体" w:hint="eastAsia"/>
+          <w:rFonts w:ascii="楷体" w:eastAsia="楷体" w:hAnsi="楷体"/>
           <w:sz w:val="22"/>
         </w:rPr>
       </w:pPr>
@@ -3596,50 +3561,48 @@
           <w:color w:val="FF0000"/>
           <w:sz w:val="22"/>
         </w:rPr>
-        <w:t>实验</w:t>
-      </w:r>
-      <w:proofErr w:type="gramStart"/>
+        <w:t>实验五需要在上机课时向自己小班助教展示结果，并提交运行结果文件</w:t>
+      </w:r>
       <w:r>
         <w:rPr>
           <w:rFonts w:ascii="楷体" w:eastAsia="楷体" w:hAnsi="楷体" w:hint="eastAsia"/>
           <w:color w:val="FF0000"/>
           <w:sz w:val="22"/>
         </w:rPr>
-        <w:t>五需要</w:t>
-      </w:r>
-      <w:proofErr w:type="gramEnd"/>
-      <w:r>
-        <w:rPr>
-          <w:rFonts w:ascii="楷体" w:eastAsia="楷体" w:hAnsi="楷体" w:hint="eastAsia"/>
+        <w:t>。</w:t>
+      </w:r>
+    </w:p>
+    <w:p>
+      <w:pPr>
+        <w:rPr>
+          <w:rFonts w:ascii="楷体" w:eastAsia="楷体" w:hAnsi="楷体"/>
           <w:color w:val="FF0000"/>
           <w:sz w:val="22"/>
         </w:rPr>
-        <w:t>在上机课时向自己小班助教展示结果，并提交运行结果文件</w:t>
-      </w:r>
+      </w:pPr>
       <w:r>
         <w:rPr>
           <w:rFonts w:ascii="楷体" w:eastAsia="楷体" w:hAnsi="楷体" w:hint="eastAsia"/>
           <w:color w:val="FF0000"/>
           <w:sz w:val="22"/>
         </w:rPr>
-        <w:t>。</w:t>
-      </w:r>
-    </w:p>
-    <w:p>
-      <w:pPr>
+        <w:t>文件命名为[学号]</w:t>
+      </w:r>
+      <w:r>
         <w:rPr>
           <w:rFonts w:ascii="楷体" w:eastAsia="楷体" w:hAnsi="楷体"/>
           <w:color w:val="FF0000"/>
           <w:sz w:val="22"/>
         </w:rPr>
-      </w:pPr>
+        <w:t>_</w:t>
+      </w:r>
       <w:r>
         <w:rPr>
           <w:rFonts w:ascii="楷体" w:eastAsia="楷体" w:hAnsi="楷体" w:hint="eastAsia"/>
           <w:color w:val="FF0000"/>
           <w:sz w:val="22"/>
         </w:rPr>
-        <w:t>文件命名为[学号]</w:t>
+        <w:t>[姓名].</w:t>
       </w:r>
       <w:r>
         <w:rPr>
@@ -3647,7 +3610,7 @@
           <w:color w:val="FF0000"/>
           <w:sz w:val="22"/>
         </w:rPr>
-        <w:t>_</w:t>
+        <w:t>txt</w:t>
       </w:r>
       <w:r>
         <w:rPr>
@@ -3655,49 +3618,15 @@
           <w:color w:val="FF0000"/>
           <w:sz w:val="22"/>
         </w:rPr>
-        <w:t>[姓名].</w:t>
-      </w:r>
-      <w:r>
-        <w:rPr>
-          <w:rFonts w:ascii="楷体" w:eastAsia="楷体" w:hAnsi="楷体"/>
+        <w:t>，文件</w:t>
+      </w:r>
+      <w:r>
+        <w:rPr>
+          <w:rFonts w:ascii="楷体" w:eastAsia="楷体" w:hAnsi="楷体" w:hint="eastAsia"/>
           <w:color w:val="FF0000"/>
           <w:sz w:val="22"/>
         </w:rPr>
-        <w:t>txt</w:t>
-      </w:r>
-      <w:r>
-        <w:rPr>
-          <w:rFonts w:ascii="楷体" w:eastAsia="楷体" w:hAnsi="楷体" w:hint="eastAsia"/>
-          <w:color w:val="FF0000"/>
-          <w:sz w:val="22"/>
-        </w:rPr>
-        <w:t>，文件</w:t>
-      </w:r>
-      <w:r>
-        <w:rPr>
-          <w:rFonts w:ascii="楷体" w:eastAsia="楷体" w:hAnsi="楷体" w:hint="eastAsia"/>
-          <w:color w:val="FF0000"/>
-          <w:sz w:val="22"/>
-        </w:rPr>
-        <w:t>格式为2行，第1行为一个整数n，表示皇后的个数，第2行为n</w:t>
-      </w:r>
-      <w:proofErr w:type="gramStart"/>
-      <w:r>
-        <w:rPr>
-          <w:rFonts w:ascii="楷体" w:eastAsia="楷体" w:hAnsi="楷体" w:hint="eastAsia"/>
-          <w:color w:val="FF0000"/>
-          <w:sz w:val="22"/>
-        </w:rPr>
-        <w:t>个</w:t>
-      </w:r>
-      <w:proofErr w:type="gramEnd"/>
-      <w:r>
-        <w:rPr>
-          <w:rFonts w:ascii="楷体" w:eastAsia="楷体" w:hAnsi="楷体" w:hint="eastAsia"/>
-          <w:color w:val="FF0000"/>
-          <w:sz w:val="22"/>
-        </w:rPr>
-        <w:t>整数</w:t>
+        <w:t>格式为2行，第1行为一个整数n，表示皇后的个数，第2行为n个整数</w:t>
       </w:r>
       <w:r>
         <w:rPr>

</xml_diff>